<commit_message>
Add Images to EntwicklerTools.docx
</commit_message>
<xml_diff>
--- a/Entwickler_Tools.docx
+++ b/Entwickler_Tools.docx
@@ -87,7 +87,15 @@
         <w:t>Zusätzlich bieten heute einige Entwicklungseditoren Code-Actions an. Dabei wird die aktuelle Datei in einen Syntaxbaum geparst und verschiedene syntaktische Änderungen angeboten.</w:t>
       </w:r>
       <w:r>
-        <w:t xml:space="preserve"> </w:t>
+        <w:t xml:space="preserve"> Weitere Vorteile gegenüber normalen Texteditoren sind Zeilennummern zur Orientierung und bei stark typisierten Sprachen wird beim Aufrufen einer </w:t>
+      </w:r>
+      <w:proofErr w:type="spellStart"/>
+      <w:r>
+        <w:t>Funkion</w:t>
+      </w:r>
+      <w:proofErr w:type="spellEnd"/>
+      <w:r>
+        <w:t xml:space="preserve"> gezeigt, welche möglichen Eingabeparameter verwendet werden können oder müssen.</w:t>
       </w:r>
     </w:p>
     <w:p>
@@ -146,8 +154,135 @@
         <w:t>Am Anfang der Programmierung gab es keine Hilfswerkzeuge. Die Entwickler mussten sehr viel auswendig lernen und hatten es sehr schwer Fehler zu finden. Erst nach und nach kamen immer mehr Features hinzu, die die Arbeit erleichterten.</w:t>
       </w:r>
     </w:p>
+    <w:p>
+      <w:pPr>
+        <w:pStyle w:val="Text"/>
+      </w:pPr>
+      <w:r>
+        <w:drawing>
+          <wp:inline distT="0" distB="0" distL="0" distR="0" wp14:anchorId="0DFFE161" wp14:editId="0F0B2FCA">
+            <wp:extent cx="5731510" cy="1762760"/>
+            <wp:effectExtent l="0" t="0" r="2540" b="8890"/>
+            <wp:docPr id="1" name="Grafik 1"/>
+            <wp:cNvGraphicFramePr>
+              <a:graphicFrameLocks xmlns:a="http://schemas.openxmlformats.org/drawingml/2006/main" noChangeAspect="1"/>
+            </wp:cNvGraphicFramePr>
+            <a:graphic xmlns:a="http://schemas.openxmlformats.org/drawingml/2006/main">
+              <a:graphicData uri="http://schemas.openxmlformats.org/drawingml/2006/picture">
+                <pic:pic xmlns:pic="http://schemas.openxmlformats.org/drawingml/2006/picture">
+                  <pic:nvPicPr>
+                    <pic:cNvPr id="1" name=""/>
+                    <pic:cNvPicPr/>
+                  </pic:nvPicPr>
+                  <pic:blipFill>
+                    <a:blip r:embed="rId8"/>
+                    <a:stretch>
+                      <a:fillRect/>
+                    </a:stretch>
+                  </pic:blipFill>
+                  <pic:spPr>
+                    <a:xfrm>
+                      <a:off x="0" y="0"/>
+                      <a:ext cx="5731510" cy="1762760"/>
+                    </a:xfrm>
+                    <a:prstGeom prst="rect">
+                      <a:avLst/>
+                    </a:prstGeom>
+                  </pic:spPr>
+                </pic:pic>
+              </a:graphicData>
+            </a:graphic>
+          </wp:inline>
+        </w:drawing>
+      </w:r>
+    </w:p>
+    <w:p>
+      <w:pPr>
+        <w:pStyle w:val="Text"/>
+      </w:pPr>
+      <w:r>
+        <w:lastRenderedPageBreak/>
+        <w:drawing>
+          <wp:inline distT="0" distB="0" distL="0" distR="0" wp14:anchorId="0BBFB6C1" wp14:editId="54D2BF8A">
+            <wp:extent cx="5677392" cy="1127858"/>
+            <wp:effectExtent l="0" t="0" r="0" b="0"/>
+            <wp:docPr id="3" name="Grafik 3"/>
+            <wp:cNvGraphicFramePr>
+              <a:graphicFrameLocks xmlns:a="http://schemas.openxmlformats.org/drawingml/2006/main" noChangeAspect="1"/>
+            </wp:cNvGraphicFramePr>
+            <a:graphic xmlns:a="http://schemas.openxmlformats.org/drawingml/2006/main">
+              <a:graphicData uri="http://schemas.openxmlformats.org/drawingml/2006/picture">
+                <pic:pic xmlns:pic="http://schemas.openxmlformats.org/drawingml/2006/picture">
+                  <pic:nvPicPr>
+                    <pic:cNvPr id="1" name=""/>
+                    <pic:cNvPicPr/>
+                  </pic:nvPicPr>
+                  <pic:blipFill>
+                    <a:blip r:embed="rId9"/>
+                    <a:stretch>
+                      <a:fillRect/>
+                    </a:stretch>
+                  </pic:blipFill>
+                  <pic:spPr>
+                    <a:xfrm>
+                      <a:off x="0" y="0"/>
+                      <a:ext cx="5677392" cy="1127858"/>
+                    </a:xfrm>
+                    <a:prstGeom prst="rect">
+                      <a:avLst/>
+                    </a:prstGeom>
+                  </pic:spPr>
+                </pic:pic>
+              </a:graphicData>
+            </a:graphic>
+          </wp:inline>
+        </w:drawing>
+      </w:r>
+    </w:p>
+    <w:p>
+      <w:pPr>
+        <w:pStyle w:val="Text"/>
+      </w:pPr>
+      <w:r>
+        <w:drawing>
+          <wp:inline distT="0" distB="0" distL="0" distR="0" wp14:anchorId="56C00900" wp14:editId="6BC4F8BA">
+            <wp:extent cx="5731510" cy="2983865"/>
+            <wp:effectExtent l="0" t="0" r="2540" b="6985"/>
+            <wp:docPr id="4" name="Grafik 4"/>
+            <wp:cNvGraphicFramePr>
+              <a:graphicFrameLocks xmlns:a="http://schemas.openxmlformats.org/drawingml/2006/main" noChangeAspect="1"/>
+            </wp:cNvGraphicFramePr>
+            <a:graphic xmlns:a="http://schemas.openxmlformats.org/drawingml/2006/main">
+              <a:graphicData uri="http://schemas.openxmlformats.org/drawingml/2006/picture">
+                <pic:pic xmlns:pic="http://schemas.openxmlformats.org/drawingml/2006/picture">
+                  <pic:nvPicPr>
+                    <pic:cNvPr id="1" name=""/>
+                    <pic:cNvPicPr/>
+                  </pic:nvPicPr>
+                  <pic:blipFill>
+                    <a:blip r:embed="rId10"/>
+                    <a:stretch>
+                      <a:fillRect/>
+                    </a:stretch>
+                  </pic:blipFill>
+                  <pic:spPr>
+                    <a:xfrm>
+                      <a:off x="0" y="0"/>
+                      <a:ext cx="5731510" cy="2983865"/>
+                    </a:xfrm>
+                    <a:prstGeom prst="rect">
+                      <a:avLst/>
+                    </a:prstGeom>
+                  </pic:spPr>
+                </pic:pic>
+              </a:graphicData>
+            </a:graphic>
+          </wp:inline>
+        </w:drawing>
+      </w:r>
+    </w:p>
     <w:sectPr>
-      <w:footerReference w:type="first" r:id="rId8"/>
+      <w:footerReference w:type="first" r:id="rId11"/>
       <w:pgSz w:w="11906" w:h="16838"/>
       <w:pgMar w:top="1440" w:right="1440" w:bottom="1440" w:left="1440" w:header="720" w:footer="720" w:gutter="0"/>
       <w:pgNumType w:start="0"/>

</xml_diff>